<commit_message>
debugs+tune status on the creature behaviours
</commit_message>
<xml_diff>
--- a/brief document of FIT3094.docx
+++ b/brief document of FIT3094.docx
@@ -2943,7 +2943,61 @@
           <w:szCs w:val="24"/>
           <w:lang w:val="en-US"/>
         </w:rPr>
-        <w:t>If found, it’ll keep standby and generate another hider after 30s</w:t>
+        <w:t xml:space="preserve">If found, it’ll </w:t>
+      </w:r>
+      <w:r>
+        <w:rPr>
+          <w:rFonts w:asciiTheme="minorEastAsia" w:hAnsiTheme="minorEastAsia" w:cs="Arial" w:hint="eastAsia"/>
+          <w:sz w:val="24"/>
+          <w:szCs w:val="24"/>
+          <w:lang w:val="en-US"/>
+        </w:rPr>
+        <w:t>find</w:t>
+      </w:r>
+      <w:r>
+        <w:rPr>
+          <w:rFonts w:ascii="Arial" w:eastAsia="Times New Roman" w:hAnsi="Arial" w:cs="Arial"/>
+          <w:sz w:val="24"/>
+          <w:szCs w:val="24"/>
+          <w:lang w:val="en-US"/>
+        </w:rPr>
+        <w:t xml:space="preserve"> </w:t>
+      </w:r>
+      <w:r>
+        <w:rPr>
+          <w:rFonts w:asciiTheme="minorEastAsia" w:hAnsiTheme="minorEastAsia" w:cs="Arial" w:hint="eastAsia"/>
+          <w:sz w:val="24"/>
+          <w:szCs w:val="24"/>
+          <w:lang w:val="en-US"/>
+        </w:rPr>
+        <w:t>another</w:t>
+      </w:r>
+      <w:r>
+        <w:rPr>
+          <w:rFonts w:ascii="Arial" w:eastAsia="Times New Roman" w:hAnsi="Arial" w:cs="Arial"/>
+          <w:sz w:val="24"/>
+          <w:szCs w:val="24"/>
+          <w:lang w:val="en-US"/>
+        </w:rPr>
+        <w:t xml:space="preserve"> shelter </w:t>
+      </w:r>
+      <w:r>
+        <w:rPr>
+          <w:rFonts w:ascii="Arial" w:eastAsia="Times New Roman" w:hAnsi="Arial" w:cs="Arial"/>
+          <w:sz w:val="24"/>
+          <w:szCs w:val="24"/>
+          <w:lang w:val="en-US"/>
+        </w:rPr>
+        <w:t>and generate another hider after 30s</w:t>
+      </w:r>
+      <w:r>
+        <w:rPr>
+          <w:rFonts w:ascii="Arial" w:eastAsia="Times New Roman" w:hAnsi="Arial" w:cs="Arial"/>
+          <w:sz w:val="24"/>
+          <w:szCs w:val="24"/>
+          <w:lang w:val="en-US"/>
+        </w:rPr>
+        <w:t xml:space="preserve"> when generated</w:t>
       </w:r>
     </w:p>
     <w:p>
@@ -3386,6 +3440,7 @@
           <w:sz w:val="24"/>
           <w:szCs w:val="24"/>
         </w:rPr>
+        <w:lastRenderedPageBreak/>
         <w:t>Everything should be +/-20%</w:t>
       </w:r>
     </w:p>
@@ -3410,7 +3465,6 @@
           <w:sz w:val="24"/>
           <w:szCs w:val="24"/>
         </w:rPr>
-        <w:lastRenderedPageBreak/>
         <w:t>Gatherer:</w:t>
       </w:r>
       <w:r>
@@ -3491,7 +3545,31 @@
           <w:sz w:val="24"/>
           <w:szCs w:val="24"/>
         </w:rPr>
-        <w:t>8-12</w:t>
+        <w:t>8</w:t>
+      </w:r>
+      <w:r>
+        <w:rPr>
+          <w:rFonts w:ascii="Arial" w:eastAsia="Times New Roman" w:hAnsi="Arial" w:cs="Arial"/>
+          <w:sz w:val="24"/>
+          <w:szCs w:val="24"/>
+        </w:rPr>
+        <w:t>0</w:t>
+      </w:r>
+      <w:r>
+        <w:rPr>
+          <w:rFonts w:ascii="Arial" w:eastAsia="Times New Roman" w:hAnsi="Arial" w:cs="Arial"/>
+          <w:sz w:val="24"/>
+          <w:szCs w:val="24"/>
+        </w:rPr>
+        <w:t>-12</w:t>
+      </w:r>
+      <w:r>
+        <w:rPr>
+          <w:rFonts w:ascii="Arial" w:eastAsia="Times New Roman" w:hAnsi="Arial" w:cs="Arial"/>
+          <w:sz w:val="24"/>
+          <w:szCs w:val="24"/>
+        </w:rPr>
+        <w:t>0</w:t>
       </w:r>
       <w:r>
         <w:rPr>
@@ -3579,7 +3657,7 @@
           <w:sz w:val="24"/>
           <w:szCs w:val="24"/>
         </w:rPr>
-        <w:t>12-18</w:t>
+        <w:t>16-24</w:t>
       </w:r>
       <w:r>
         <w:rPr>
@@ -3713,7 +3791,23 @@
           <w:sz w:val="24"/>
           <w:szCs w:val="24"/>
         </w:rPr>
-        <w:t>Speed = 8-12;</w:t>
+        <w:t xml:space="preserve">Speed = </w:t>
+      </w:r>
+      <w:r>
+        <w:rPr>
+          <w:rFonts w:ascii="Arial" w:eastAsia="Times New Roman" w:hAnsi="Arial" w:cs="Arial"/>
+          <w:sz w:val="24"/>
+          <w:szCs w:val="24"/>
+        </w:rPr>
+        <w:t>16-24</w:t>
+      </w:r>
+      <w:r>
+        <w:rPr>
+          <w:rFonts w:ascii="Arial" w:eastAsia="Times New Roman" w:hAnsi="Arial" w:cs="Arial"/>
+          <w:sz w:val="24"/>
+          <w:szCs w:val="24"/>
+        </w:rPr>
+        <w:t>;</w:t>
       </w:r>
     </w:p>
     <w:p>
@@ -3737,7 +3831,39 @@
           <w:sz w:val="24"/>
           <w:szCs w:val="24"/>
         </w:rPr>
-        <w:t>Size = 8-12;</w:t>
+        <w:t>Size = 8</w:t>
+      </w:r>
+      <w:r>
+        <w:rPr>
+          <w:rFonts w:ascii="Arial" w:eastAsia="Times New Roman" w:hAnsi="Arial" w:cs="Arial"/>
+          <w:sz w:val="24"/>
+          <w:szCs w:val="24"/>
+        </w:rPr>
+        <w:t>0</w:t>
+      </w:r>
+      <w:r>
+        <w:rPr>
+          <w:rFonts w:ascii="Arial" w:eastAsia="Times New Roman" w:hAnsi="Arial" w:cs="Arial"/>
+          <w:sz w:val="24"/>
+          <w:szCs w:val="24"/>
+        </w:rPr>
+        <w:t>-12</w:t>
+      </w:r>
+      <w:r>
+        <w:rPr>
+          <w:rFonts w:ascii="Arial" w:eastAsia="Times New Roman" w:hAnsi="Arial" w:cs="Arial"/>
+          <w:sz w:val="24"/>
+          <w:szCs w:val="24"/>
+        </w:rPr>
+        <w:t>0</w:t>
+      </w:r>
+      <w:r>
+        <w:rPr>
+          <w:rFonts w:ascii="Arial" w:eastAsia="Times New Roman" w:hAnsi="Arial" w:cs="Arial"/>
+          <w:sz w:val="24"/>
+          <w:szCs w:val="24"/>
+        </w:rPr>
+        <w:t>;</w:t>
       </w:r>
     </w:p>
     <w:p>
@@ -3761,7 +3887,23 @@
           <w:sz w:val="24"/>
           <w:szCs w:val="24"/>
         </w:rPr>
-        <w:t>Power = 24-36,</w:t>
+        <w:t xml:space="preserve">Power = </w:t>
+      </w:r>
+      <w:r>
+        <w:rPr>
+          <w:rFonts w:ascii="Arial" w:eastAsia="Times New Roman" w:hAnsi="Arial" w:cs="Arial"/>
+          <w:sz w:val="24"/>
+          <w:szCs w:val="24"/>
+        </w:rPr>
+        <w:t>24-30</w:t>
+      </w:r>
+      <w:r>
+        <w:rPr>
+          <w:rFonts w:ascii="Arial" w:eastAsia="Times New Roman" w:hAnsi="Arial" w:cs="Arial"/>
+          <w:sz w:val="24"/>
+          <w:szCs w:val="24"/>
+        </w:rPr>
+        <w:t>,</w:t>
       </w:r>
     </w:p>
     <w:p>
@@ -3825,7 +3967,15 @@
           <w:sz w:val="24"/>
           <w:szCs w:val="24"/>
         </w:rPr>
-        <w:t>12-18</w:t>
+        <w:t>16-2</w:t>
+      </w:r>
+      <w:r>
+        <w:rPr>
+          <w:rFonts w:ascii="Arial" w:eastAsia="Times New Roman" w:hAnsi="Arial" w:cs="Arial"/>
+          <w:sz w:val="24"/>
+          <w:szCs w:val="24"/>
+        </w:rPr>
+        <w:t>4</w:t>
       </w:r>
       <w:r>
         <w:rPr>
@@ -3866,7 +4016,17 @@
           <w:sz w:val="24"/>
           <w:szCs w:val="24"/>
         </w:rPr>
-        <w:t>m(</w:t>
+        <w:t>m</w:t>
+      </w:r>
+      <w:bookmarkStart w:id="0" w:name="_GoBack"/>
+      <w:bookmarkEnd w:id="0"/>
+      <w:r>
+        <w:rPr>
+          <w:rFonts w:ascii="Arial" w:eastAsia="Times New Roman" w:hAnsi="Arial" w:cs="Arial"/>
+          <w:sz w:val="24"/>
+          <w:szCs w:val="24"/>
+        </w:rPr>
+        <w:t>(</w:t>
       </w:r>
       <w:proofErr w:type="gramEnd"/>
       <w:r>
@@ -3876,6 +4036,30 @@
           <w:szCs w:val="24"/>
         </w:rPr>
         <w:t>200-300.f)</w:t>
+      </w:r>
+    </w:p>
+    <w:p>
+      <w:pPr>
+        <w:pStyle w:val="ListParagraph"/>
+        <w:numPr>
+          <w:ilvl w:val="0"/>
+          <w:numId w:val="9"/>
+        </w:numPr>
+        <w:spacing w:after="0" w:line="240" w:lineRule="auto"/>
+        <w:textAlignment w:val="center"/>
+        <w:rPr>
+          <w:rFonts w:ascii="Arial" w:eastAsia="Times New Roman" w:hAnsi="Arial" w:cs="Arial"/>
+          <w:sz w:val="24"/>
+          <w:szCs w:val="24"/>
+        </w:rPr>
+      </w:pPr>
+      <w:r>
+        <w:rPr>
+          <w:rFonts w:ascii="Arial" w:eastAsia="Times New Roman" w:hAnsi="Arial" w:cs="Arial"/>
+          <w:sz w:val="24"/>
+          <w:szCs w:val="24"/>
+        </w:rPr>
+        <w:t>hider: (weak but strong defence)</w:t>
       </w:r>
     </w:p>
     <w:p>
@@ -3893,65 +4077,29 @@
           <w:szCs w:val="24"/>
         </w:rPr>
       </w:pPr>
-      <w:proofErr w:type="spellStart"/>
-      <w:r>
-        <w:rPr>
-          <w:rFonts w:ascii="Arial" w:eastAsia="Times New Roman" w:hAnsi="Arial" w:cs="Arial"/>
-          <w:sz w:val="24"/>
-          <w:szCs w:val="24"/>
-        </w:rPr>
-        <w:t>atkRng</w:t>
-      </w:r>
-      <w:proofErr w:type="spellEnd"/>
-      <w:r>
-        <w:rPr>
-          <w:rFonts w:ascii="Arial" w:eastAsia="Times New Roman" w:hAnsi="Arial" w:cs="Arial"/>
-          <w:sz w:val="24"/>
-          <w:szCs w:val="24"/>
-        </w:rPr>
-        <w:t>=1</w:t>
-      </w:r>
-      <w:proofErr w:type="gramStart"/>
-      <w:r>
-        <w:rPr>
-          <w:rFonts w:ascii="Arial" w:eastAsia="Times New Roman" w:hAnsi="Arial" w:cs="Arial"/>
-          <w:sz w:val="24"/>
-          <w:szCs w:val="24"/>
-        </w:rPr>
-        <w:t>m(</w:t>
-      </w:r>
-      <w:proofErr w:type="gramEnd"/>
-      <w:r>
-        <w:rPr>
-          <w:rFonts w:ascii="Arial" w:eastAsia="Times New Roman" w:hAnsi="Arial" w:cs="Arial"/>
-          <w:sz w:val="24"/>
-          <w:szCs w:val="24"/>
-        </w:rPr>
-        <w:t>10.f)</w:t>
-      </w:r>
-    </w:p>
-    <w:p>
-      <w:pPr>
-        <w:pStyle w:val="ListParagraph"/>
-        <w:numPr>
-          <w:ilvl w:val="0"/>
-          <w:numId w:val="9"/>
-        </w:numPr>
-        <w:spacing w:after="0" w:line="240" w:lineRule="auto"/>
-        <w:textAlignment w:val="center"/>
-        <w:rPr>
-          <w:rFonts w:ascii="Arial" w:eastAsia="Times New Roman" w:hAnsi="Arial" w:cs="Arial"/>
-          <w:sz w:val="24"/>
-          <w:szCs w:val="24"/>
-        </w:rPr>
-      </w:pPr>
-      <w:r>
-        <w:rPr>
-          <w:rFonts w:ascii="Arial" w:eastAsia="Times New Roman" w:hAnsi="Arial" w:cs="Arial"/>
-          <w:sz w:val="24"/>
-          <w:szCs w:val="24"/>
-        </w:rPr>
-        <w:t>hider: (weak but strong defence)</w:t>
+      <w:r>
+        <w:rPr>
+          <w:rFonts w:ascii="Arial" w:eastAsia="Times New Roman" w:hAnsi="Arial" w:cs="Arial"/>
+          <w:sz w:val="24"/>
+          <w:szCs w:val="24"/>
+        </w:rPr>
+        <w:t>Speed =</w:t>
+      </w:r>
+      <w:r>
+        <w:rPr>
+          <w:rFonts w:ascii="Arial" w:eastAsia="Times New Roman" w:hAnsi="Arial" w:cs="Arial"/>
+          <w:sz w:val="24"/>
+          <w:szCs w:val="24"/>
+        </w:rPr>
+        <w:t>8-12</w:t>
+      </w:r>
+      <w:r>
+        <w:rPr>
+          <w:rFonts w:ascii="Arial" w:eastAsia="Times New Roman" w:hAnsi="Arial" w:cs="Arial"/>
+          <w:sz w:val="24"/>
+          <w:szCs w:val="24"/>
+        </w:rPr>
+        <w:t>;</w:t>
       </w:r>
     </w:p>
     <w:p>
@@ -3975,7 +4123,39 @@
           <w:sz w:val="24"/>
           <w:szCs w:val="24"/>
         </w:rPr>
-        <w:t>Speed = 8-12;</w:t>
+        <w:t>Size = 8</w:t>
+      </w:r>
+      <w:r>
+        <w:rPr>
+          <w:rFonts w:ascii="Arial" w:eastAsia="Times New Roman" w:hAnsi="Arial" w:cs="Arial"/>
+          <w:sz w:val="24"/>
+          <w:szCs w:val="24"/>
+        </w:rPr>
+        <w:t>0</w:t>
+      </w:r>
+      <w:r>
+        <w:rPr>
+          <w:rFonts w:ascii="Arial" w:eastAsia="Times New Roman" w:hAnsi="Arial" w:cs="Arial"/>
+          <w:sz w:val="24"/>
+          <w:szCs w:val="24"/>
+        </w:rPr>
+        <w:t>-12</w:t>
+      </w:r>
+      <w:r>
+        <w:rPr>
+          <w:rFonts w:ascii="Arial" w:eastAsia="Times New Roman" w:hAnsi="Arial" w:cs="Arial"/>
+          <w:sz w:val="24"/>
+          <w:szCs w:val="24"/>
+        </w:rPr>
+        <w:t>0</w:t>
+      </w:r>
+      <w:r>
+        <w:rPr>
+          <w:rFonts w:ascii="Arial" w:eastAsia="Times New Roman" w:hAnsi="Arial" w:cs="Arial"/>
+          <w:sz w:val="24"/>
+          <w:szCs w:val="24"/>
+        </w:rPr>
+        <w:t>;</w:t>
       </w:r>
     </w:p>
     <w:p>
@@ -3999,7 +4179,7 @@
           <w:sz w:val="24"/>
           <w:szCs w:val="24"/>
         </w:rPr>
-        <w:t>Size = 8-12;</w:t>
+        <w:t>Power = 9-12,</w:t>
       </w:r>
     </w:p>
     <w:p>
@@ -4023,10 +4203,8 @@
           <w:sz w:val="24"/>
           <w:szCs w:val="24"/>
         </w:rPr>
-        <w:t>Power = 9-12,</w:t>
-      </w:r>
-      <w:bookmarkStart w:id="0" w:name="_GoBack"/>
-      <w:bookmarkEnd w:id="0"/>
+        <w:t>Def = 24-36,</w:t>
+      </w:r>
     </w:p>
     <w:p>
       <w:pPr>
@@ -4049,30 +4227,6 @@
           <w:sz w:val="24"/>
           <w:szCs w:val="24"/>
         </w:rPr>
-        <w:t>Def = 24-36,</w:t>
-      </w:r>
-    </w:p>
-    <w:p>
-      <w:pPr>
-        <w:pStyle w:val="ListParagraph"/>
-        <w:numPr>
-          <w:ilvl w:val="1"/>
-          <w:numId w:val="9"/>
-        </w:numPr>
-        <w:spacing w:after="0" w:line="240" w:lineRule="auto"/>
-        <w:textAlignment w:val="center"/>
-        <w:rPr>
-          <w:rFonts w:ascii="Arial" w:eastAsia="Times New Roman" w:hAnsi="Arial" w:cs="Arial"/>
-          <w:sz w:val="24"/>
-          <w:szCs w:val="24"/>
-        </w:rPr>
-      </w:pPr>
-      <w:r>
-        <w:rPr>
-          <w:rFonts w:ascii="Arial" w:eastAsia="Times New Roman" w:hAnsi="Arial" w:cs="Arial"/>
-          <w:sz w:val="24"/>
-          <w:szCs w:val="24"/>
-        </w:rPr>
         <w:t>HP =</w:t>
       </w:r>
       <w:r>
@@ -4081,7 +4235,15 @@
           <w:sz w:val="24"/>
           <w:szCs w:val="24"/>
         </w:rPr>
-        <w:t>12-18</w:t>
+        <w:t>16-2</w:t>
+      </w:r>
+      <w:r>
+        <w:rPr>
+          <w:rFonts w:ascii="Arial" w:eastAsia="Times New Roman" w:hAnsi="Arial" w:cs="Arial"/>
+          <w:sz w:val="24"/>
+          <w:szCs w:val="24"/>
+        </w:rPr>
+        <w:t>4</w:t>
       </w:r>
       <w:r>
         <w:rPr>

</xml_diff>